<commit_message>
fish fix + economy fix + decimal implementation
</commit_message>
<xml_diff>
--- a/cat evo.docx
+++ b/cat evo.docx
@@ -515,6 +515,139 @@
           <w:lang w:val="en-US"/>
         </w:rPr>
         <w:t>)</w:t>
+      </w:r>
+    </w:p>
+    <w:p>
+      <w:pPr>
+        <w:rPr>
+          <w:lang w:val="en-US"/>
+        </w:rPr>
+      </w:pPr>
+      <w:r>
+        <w:rPr>
+          <w:lang w:val="en-US"/>
+        </w:rPr>
+        <w:t>BUGS</w:t>
+      </w:r>
+    </w:p>
+    <w:p>
+      <w:pPr>
+        <w:pStyle w:val="ListParagraph"/>
+        <w:numPr>
+          <w:ilvl w:val="0"/>
+          <w:numId w:val="7"/>
+        </w:numPr>
+        <w:rPr>
+          <w:strike/>
+          <w:lang w:val="en-US"/>
+        </w:rPr>
+      </w:pPr>
+      <w:r>
+        <w:rPr>
+          <w:strike/>
+          <w:lang w:val="en-US"/>
+        </w:rPr>
+        <w:t>Fix prices</w:t>
+      </w:r>
+      <w:r>
+        <w:rPr>
+          <w:strike/>
+          <w:lang w:val="en-US"/>
+        </w:rPr>
+        <w:t xml:space="preserve"> (changed formula from N*N/2 to </w:t>
+      </w:r>
+      <w:proofErr w:type="spellStart"/>
+      <w:r>
+        <w:rPr>
+          <w:strike/>
+          <w:lang w:val="en-US"/>
+        </w:rPr>
+        <w:t>catn</w:t>
+      </w:r>
+      <w:proofErr w:type="spellEnd"/>
+      <w:r>
+        <w:rPr>
+          <w:strike/>
+          <w:lang w:val="en-US"/>
+        </w:rPr>
+        <w:t>=cat(n-</w:t>
+      </w:r>
+      <w:proofErr w:type="gramStart"/>
+      <w:r>
+        <w:rPr>
+          <w:strike/>
+          <w:lang w:val="en-US"/>
+        </w:rPr>
+        <w:t>1)</w:t>
+      </w:r>
+      <w:r>
+        <w:rPr>
+          <w:strike/>
+          <w:lang w:val="en-US"/>
+        </w:rPr>
+        <w:t>*</w:t>
+      </w:r>
+      <w:proofErr w:type="gramEnd"/>
+      <w:r>
+        <w:rPr>
+          <w:strike/>
+          <w:lang w:val="en-US"/>
+        </w:rPr>
+        <w:t>2+</w:t>
+      </w:r>
+      <w:r>
+        <w:rPr>
+          <w:strike/>
+          <w:lang w:val="en-US"/>
+        </w:rPr>
+        <w:t>cat(n-1)</w:t>
+      </w:r>
+      <w:r>
+        <w:rPr>
+          <w:strike/>
+          <w:lang w:val="en-US"/>
+        </w:rPr>
+        <w:t>/1,5</w:t>
+      </w:r>
+    </w:p>
+    <w:p>
+      <w:pPr>
+        <w:pStyle w:val="ListParagraph"/>
+        <w:numPr>
+          <w:ilvl w:val="0"/>
+          <w:numId w:val="7"/>
+        </w:numPr>
+        <w:rPr>
+          <w:strike/>
+          <w:lang w:val="en-US"/>
+        </w:rPr>
+      </w:pPr>
+      <w:r>
+        <w:rPr>
+          <w:strike/>
+          <w:lang w:val="en-US"/>
+        </w:rPr>
+        <w:t>Implement decimals</w:t>
+      </w:r>
+    </w:p>
+    <w:p>
+      <w:pPr>
+        <w:pStyle w:val="ListParagraph"/>
+        <w:numPr>
+          <w:ilvl w:val="0"/>
+          <w:numId w:val="7"/>
+        </w:numPr>
+        <w:rPr>
+          <w:strike/>
+          <w:lang w:val="en-US"/>
+        </w:rPr>
+      </w:pPr>
+      <w:r>
+        <w:rPr>
+          <w:strike/>
+          <w:lang w:val="en-US"/>
+        </w:rPr>
+        <w:t>Fix fish</w:t>
       </w:r>
     </w:p>
     <w:sectPr>

</xml_diff>

<commit_message>
Fish Buff + Saving + Store update bug fix + Coin counter merge bug fix + Fish graphic bug fix
</commit_message>
<xml_diff>
--- a/cat evo.docx
+++ b/cat evo.docx
@@ -519,95 +519,34 @@
     </w:p>
     <w:p>
       <w:pPr>
-        <w:rPr>
-          <w:lang w:val="en-US"/>
-        </w:rPr>
-      </w:pPr>
-      <w:r>
-        <w:rPr>
-          <w:lang w:val="en-US"/>
-        </w:rPr>
-        <w:t>BUGS</w:t>
-      </w:r>
-    </w:p>
-    <w:p>
-      <w:pPr>
         <w:pStyle w:val="ListParagraph"/>
         <w:numPr>
           <w:ilvl w:val="0"/>
           <w:numId w:val="7"/>
         </w:numPr>
         <w:rPr>
-          <w:strike/>
-          <w:lang w:val="en-US"/>
-        </w:rPr>
-      </w:pPr>
-      <w:r>
-        <w:rPr>
-          <w:strike/>
-          <w:lang w:val="en-US"/>
-        </w:rPr>
-        <w:t>Fix prices</w:t>
-      </w:r>
-      <w:r>
-        <w:rPr>
-          <w:strike/>
-          <w:lang w:val="en-US"/>
-        </w:rPr>
-        <w:t xml:space="preserve"> (changed formula from N*N/2 to </w:t>
+          <w:lang w:val="en-US"/>
+        </w:rPr>
+      </w:pPr>
+      <w:r>
+        <w:rPr>
+          <w:lang w:val="en-US"/>
+        </w:rPr>
+        <w:t xml:space="preserve">At max </w:t>
       </w:r>
       <w:proofErr w:type="spellStart"/>
       <w:r>
         <w:rPr>
-          <w:strike/>
-          <w:lang w:val="en-US"/>
-        </w:rPr>
-        <w:t>catn</w:t>
+          <w:lang w:val="en-US"/>
+        </w:rPr>
+        <w:t>lvl</w:t>
       </w:r>
       <w:proofErr w:type="spellEnd"/>
       <w:r>
         <w:rPr>
-          <w:strike/>
-          <w:lang w:val="en-US"/>
-        </w:rPr>
-        <w:t>=cat(n-</w:t>
-      </w:r>
-      <w:proofErr w:type="gramStart"/>
-      <w:r>
-        <w:rPr>
-          <w:strike/>
-          <w:lang w:val="en-US"/>
-        </w:rPr>
-        <w:t>1)</w:t>
-      </w:r>
-      <w:r>
-        <w:rPr>
-          <w:strike/>
-          <w:lang w:val="en-US"/>
-        </w:rPr>
-        <w:t>*</w:t>
-      </w:r>
-      <w:proofErr w:type="gramEnd"/>
-      <w:r>
-        <w:rPr>
-          <w:strike/>
-          <w:lang w:val="en-US"/>
-        </w:rPr>
-        <w:t>2+</w:t>
-      </w:r>
-      <w:r>
-        <w:rPr>
-          <w:strike/>
-          <w:lang w:val="en-US"/>
-        </w:rPr>
-        <w:t>cat(n-1)</w:t>
-      </w:r>
-      <w:r>
-        <w:rPr>
-          <w:strike/>
-          <w:lang w:val="en-US"/>
-        </w:rPr>
-        <w:t>/1,5</w:t>
+          <w:lang w:val="en-US"/>
+        </w:rPr>
+        <w:t xml:space="preserve"> delivery, auto open the boxes</w:t>
       </w:r>
     </w:p>
     <w:p>
@@ -618,16 +557,28 @@
           <w:numId w:val="7"/>
         </w:numPr>
         <w:rPr>
-          <w:strike/>
-          <w:lang w:val="en-US"/>
-        </w:rPr>
-      </w:pPr>
-      <w:r>
-        <w:rPr>
-          <w:strike/>
-          <w:lang w:val="en-US"/>
-        </w:rPr>
-        <w:t>Implement decimals</w:t>
+          <w:lang w:val="en-US"/>
+        </w:rPr>
+      </w:pPr>
+      <w:r>
+        <w:rPr>
+          <w:lang w:val="en-US"/>
+        </w:rPr>
+        <w:t xml:space="preserve">Write </w:t>
+      </w:r>
+      <w:proofErr w:type="spellStart"/>
+      <w:r>
+        <w:rPr>
+          <w:lang w:val="en-US"/>
+        </w:rPr>
+        <w:t>lvl</w:t>
+      </w:r>
+      <w:proofErr w:type="spellEnd"/>
+      <w:r>
+        <w:rPr>
+          <w:lang w:val="en-US"/>
+        </w:rPr>
+        <w:t xml:space="preserve"> up rewards in the shops, cooldowns etc.</w:t>
       </w:r>
     </w:p>
     <w:p>
@@ -638,6 +589,161 @@
           <w:numId w:val="7"/>
         </w:numPr>
         <w:rPr>
+          <w:lang w:val="en-US"/>
+        </w:rPr>
+      </w:pPr>
+      <w:r>
+        <w:rPr>
+          <w:lang w:val="en-US"/>
+        </w:rPr>
+        <w:t>Add effect for cat delivery spawn</w:t>
+      </w:r>
+    </w:p>
+    <w:p>
+      <w:pPr>
+        <w:pStyle w:val="ListParagraph"/>
+        <w:numPr>
+          <w:ilvl w:val="0"/>
+          <w:numId w:val="7"/>
+        </w:numPr>
+        <w:rPr>
+          <w:lang w:val="en-US"/>
+        </w:rPr>
+      </w:pPr>
+      <w:r>
+        <w:rPr>
+          <w:lang w:val="en-US"/>
+        </w:rPr>
+        <w:t>Add music</w:t>
+      </w:r>
+    </w:p>
+    <w:p>
+      <w:pPr>
+        <w:rPr>
+          <w:lang w:val="en-US"/>
+        </w:rPr>
+      </w:pPr>
+      <w:r>
+        <w:rPr>
+          <w:lang w:val="en-US"/>
+        </w:rPr>
+        <w:t>BUGS</w:t>
+      </w:r>
+      <w:r>
+        <w:rPr>
+          <w:lang w:val="en-US"/>
+        </w:rPr>
+        <w:t>:</w:t>
+      </w:r>
+    </w:p>
+    <w:p>
+      <w:pPr>
+        <w:pStyle w:val="ListParagraph"/>
+        <w:numPr>
+          <w:ilvl w:val="0"/>
+          <w:numId w:val="7"/>
+        </w:numPr>
+        <w:rPr>
+          <w:strike/>
+          <w:lang w:val="en-US"/>
+        </w:rPr>
+      </w:pPr>
+      <w:r>
+        <w:rPr>
+          <w:strike/>
+          <w:lang w:val="en-US"/>
+        </w:rPr>
+        <w:t>Fix prices</w:t>
+      </w:r>
+      <w:r>
+        <w:rPr>
+          <w:strike/>
+          <w:lang w:val="en-US"/>
+        </w:rPr>
+        <w:t xml:space="preserve"> (changed formula from N*N/2 to </w:t>
+      </w:r>
+      <w:proofErr w:type="spellStart"/>
+      <w:r>
+        <w:rPr>
+          <w:strike/>
+          <w:lang w:val="en-US"/>
+        </w:rPr>
+        <w:t>catn</w:t>
+      </w:r>
+      <w:proofErr w:type="spellEnd"/>
+      <w:r>
+        <w:rPr>
+          <w:strike/>
+          <w:lang w:val="en-US"/>
+        </w:rPr>
+        <w:t>=cat(n-</w:t>
+      </w:r>
+      <w:proofErr w:type="gramStart"/>
+      <w:r>
+        <w:rPr>
+          <w:strike/>
+          <w:lang w:val="en-US"/>
+        </w:rPr>
+        <w:t>1)</w:t>
+      </w:r>
+      <w:r>
+        <w:rPr>
+          <w:strike/>
+          <w:lang w:val="en-US"/>
+        </w:rPr>
+        <w:t>*</w:t>
+      </w:r>
+      <w:proofErr w:type="gramEnd"/>
+      <w:r>
+        <w:rPr>
+          <w:strike/>
+          <w:lang w:val="en-US"/>
+        </w:rPr>
+        <w:t>2+</w:t>
+      </w:r>
+      <w:r>
+        <w:rPr>
+          <w:strike/>
+          <w:lang w:val="en-US"/>
+        </w:rPr>
+        <w:t>cat(n-1)</w:t>
+      </w:r>
+      <w:r>
+        <w:rPr>
+          <w:strike/>
+          <w:lang w:val="en-US"/>
+        </w:rPr>
+        <w:t>/1,5</w:t>
+      </w:r>
+    </w:p>
+    <w:p>
+      <w:pPr>
+        <w:pStyle w:val="ListParagraph"/>
+        <w:numPr>
+          <w:ilvl w:val="0"/>
+          <w:numId w:val="7"/>
+        </w:numPr>
+        <w:rPr>
+          <w:strike/>
+          <w:lang w:val="en-US"/>
+        </w:rPr>
+      </w:pPr>
+      <w:r>
+        <w:rPr>
+          <w:strike/>
+          <w:lang w:val="en-US"/>
+        </w:rPr>
+        <w:t>Implement decimals</w:t>
+      </w:r>
+    </w:p>
+    <w:p>
+      <w:pPr>
+        <w:pStyle w:val="ListParagraph"/>
+        <w:numPr>
+          <w:ilvl w:val="0"/>
+          <w:numId w:val="7"/>
+        </w:numPr>
+        <w:rPr>
           <w:strike/>
           <w:lang w:val="en-US"/>
         </w:rPr>
@@ -648,6 +754,264 @@
           <w:lang w:val="en-US"/>
         </w:rPr>
         <w:t>Fix fish</w:t>
+      </w:r>
+    </w:p>
+    <w:p>
+      <w:pPr>
+        <w:pStyle w:val="ListParagraph"/>
+        <w:numPr>
+          <w:ilvl w:val="0"/>
+          <w:numId w:val="7"/>
+        </w:numPr>
+        <w:rPr>
+          <w:strike/>
+          <w:color w:val="70AD47" w:themeColor="accent6"/>
+          <w:lang w:val="en-US"/>
+        </w:rPr>
+      </w:pPr>
+      <w:r>
+        <w:rPr>
+          <w:strike/>
+          <w:color w:val="70AD47" w:themeColor="accent6"/>
+          <w:lang w:val="en-US"/>
+        </w:rPr>
+        <w:t xml:space="preserve">Store </w:t>
+      </w:r>
+      <w:proofErr w:type="spellStart"/>
+      <w:r>
+        <w:rPr>
+          <w:strike/>
+          <w:color w:val="70AD47" w:themeColor="accent6"/>
+          <w:lang w:val="en-US"/>
+        </w:rPr>
+        <w:t>doesnt</w:t>
+      </w:r>
+      <w:proofErr w:type="spellEnd"/>
+      <w:r>
+        <w:rPr>
+          <w:strike/>
+          <w:color w:val="70AD47" w:themeColor="accent6"/>
+          <w:lang w:val="en-US"/>
+        </w:rPr>
+        <w:t xml:space="preserve"> update if </w:t>
+      </w:r>
+      <w:proofErr w:type="spellStart"/>
+      <w:r>
+        <w:rPr>
+          <w:strike/>
+          <w:color w:val="70AD47" w:themeColor="accent6"/>
+          <w:lang w:val="en-US"/>
+        </w:rPr>
+        <w:t>im</w:t>
+      </w:r>
+      <w:proofErr w:type="spellEnd"/>
+      <w:r>
+        <w:rPr>
+          <w:strike/>
+          <w:color w:val="70AD47" w:themeColor="accent6"/>
+          <w:lang w:val="en-US"/>
+        </w:rPr>
+        <w:t xml:space="preserve"> in it, so</w:t>
+      </w:r>
+      <w:r>
+        <w:rPr>
+          <w:strike/>
+          <w:color w:val="70AD47" w:themeColor="accent6"/>
+          <w:lang w:val="en-US"/>
+        </w:rPr>
+        <w:t xml:space="preserve"> even</w:t>
+      </w:r>
+      <w:r>
+        <w:rPr>
+          <w:strike/>
+          <w:color w:val="70AD47" w:themeColor="accent6"/>
+          <w:lang w:val="en-US"/>
+        </w:rPr>
+        <w:t xml:space="preserve"> if </w:t>
+      </w:r>
+      <w:proofErr w:type="spellStart"/>
+      <w:r>
+        <w:rPr>
+          <w:strike/>
+          <w:color w:val="70AD47" w:themeColor="accent6"/>
+          <w:lang w:val="en-US"/>
+        </w:rPr>
+        <w:t>i</w:t>
+      </w:r>
+      <w:proofErr w:type="spellEnd"/>
+      <w:r>
+        <w:rPr>
+          <w:strike/>
+          <w:color w:val="70AD47" w:themeColor="accent6"/>
+          <w:lang w:val="en-US"/>
+        </w:rPr>
+        <w:t xml:space="preserve"> have </w:t>
+      </w:r>
+      <w:r>
+        <w:rPr>
+          <w:strike/>
+          <w:color w:val="70AD47" w:themeColor="accent6"/>
+          <w:lang w:val="en-US"/>
+        </w:rPr>
+        <w:t xml:space="preserve">the </w:t>
+      </w:r>
+      <w:r>
+        <w:rPr>
+          <w:strike/>
+          <w:color w:val="70AD47" w:themeColor="accent6"/>
+          <w:lang w:val="en-US"/>
+        </w:rPr>
+        <w:t xml:space="preserve">money for an upgrade, it's not </w:t>
+      </w:r>
+      <w:proofErr w:type="spellStart"/>
+      <w:r>
+        <w:rPr>
+          <w:strike/>
+          <w:color w:val="70AD47" w:themeColor="accent6"/>
+          <w:lang w:val="en-US"/>
+        </w:rPr>
+        <w:t>gonna</w:t>
+      </w:r>
+      <w:proofErr w:type="spellEnd"/>
+      <w:r>
+        <w:rPr>
+          <w:strike/>
+          <w:color w:val="70AD47" w:themeColor="accent6"/>
+          <w:lang w:val="en-US"/>
+        </w:rPr>
+        <w:t> be clickable</w:t>
+      </w:r>
+    </w:p>
+    <w:p>
+      <w:pPr>
+        <w:pStyle w:val="ListParagraph"/>
+        <w:numPr>
+          <w:ilvl w:val="0"/>
+          <w:numId w:val="7"/>
+        </w:numPr>
+        <w:rPr>
+          <w:strike/>
+          <w:color w:val="70AD47" w:themeColor="accent6"/>
+          <w:lang w:val="en-US"/>
+        </w:rPr>
+      </w:pPr>
+      <w:r>
+        <w:rPr>
+          <w:strike/>
+          <w:color w:val="70AD47" w:themeColor="accent6"/>
+          <w:lang w:val="en-US"/>
+        </w:rPr>
+        <w:t>When I merge 2 cats the counter of c/s changes quickly for example if I have 2 cats that give 1c/s when I merge them the counter goes from 2c/s to 0c/s and then to 2.7c/s</w:t>
+      </w:r>
+    </w:p>
+    <w:p>
+      <w:pPr>
+        <w:pStyle w:val="ListParagraph"/>
+        <w:numPr>
+          <w:ilvl w:val="0"/>
+          <w:numId w:val="7"/>
+        </w:numPr>
+        <w:rPr>
+          <w:strike/>
+          <w:color w:val="70AD47" w:themeColor="accent6"/>
+          <w:lang w:val="en-US"/>
+        </w:rPr>
+      </w:pPr>
+      <w:r>
+        <w:rPr>
+          <w:strike/>
+          <w:color w:val="70AD47" w:themeColor="accent6"/>
+          <w:lang w:val="en-US"/>
+        </w:rPr>
+        <w:t>When I use fish on a stage it shows on the top left corner of the next stage</w:t>
+      </w:r>
+    </w:p>
+    <w:p>
+      <w:pPr>
+        <w:rPr>
+          <w:lang w:val="en-US"/>
+        </w:rPr>
+      </w:pPr>
+      <w:r>
+        <w:rPr>
+          <w:lang w:val="en-US"/>
+        </w:rPr>
+        <w:t>CHANGES:</w:t>
+      </w:r>
+    </w:p>
+    <w:p>
+      <w:pPr>
+        <w:pStyle w:val="ListParagraph"/>
+        <w:numPr>
+          <w:ilvl w:val="0"/>
+          <w:numId w:val="7"/>
+        </w:numPr>
+        <w:rPr>
+          <w:strike/>
+          <w:color w:val="70AD47" w:themeColor="accent6"/>
+          <w:lang w:val="en-US"/>
+        </w:rPr>
+      </w:pPr>
+      <w:r>
+        <w:rPr>
+          <w:strike/>
+          <w:color w:val="70AD47" w:themeColor="accent6"/>
+          <w:lang w:val="en-US"/>
+        </w:rPr>
+        <w:t>Buff fish: spawn in the last stage unlocked</w:t>
+      </w:r>
+    </w:p>
+    <w:p>
+      <w:pPr>
+        <w:pStyle w:val="ListParagraph"/>
+        <w:numPr>
+          <w:ilvl w:val="0"/>
+          <w:numId w:val="7"/>
+        </w:numPr>
+        <w:rPr>
+          <w:strike/>
+          <w:color w:val="70AD47" w:themeColor="accent6"/>
+          <w:lang w:val="en-US"/>
+        </w:rPr>
+      </w:pPr>
+      <w:r>
+        <w:rPr>
+          <w:strike/>
+          <w:color w:val="70AD47" w:themeColor="accent6"/>
+          <w:lang w:val="en-US"/>
+        </w:rPr>
+        <w:t>Implement saving</w:t>
+      </w:r>
+    </w:p>
+    <w:p>
+      <w:pPr>
+        <w:pStyle w:val="ListParagraph"/>
+        <w:numPr>
+          <w:ilvl w:val="0"/>
+          <w:numId w:val="7"/>
+        </w:numPr>
+        <w:rPr>
+          <w:lang w:val="en-US"/>
+        </w:rPr>
+      </w:pPr>
+      <w:r>
+        <w:rPr>
+          <w:lang w:val="en-US"/>
+        </w:rPr>
+        <w:lastRenderedPageBreak/>
+        <w:t xml:space="preserve">Make better progression between stages, when merging the last cat of a stage instead of disappearing, it becomes big </w:t>
+      </w:r>
+      <w:r>
+        <w:rPr>
+          <w:lang w:val="en-US"/>
+        </w:rPr>
+        <w:t xml:space="preserve">and </w:t>
+      </w:r>
+      <w:r>
+        <w:rPr>
+          <w:lang w:val="en-US"/>
+        </w:rPr>
+        <w:t>only for the first time it shows the next stage</w:t>
       </w:r>
     </w:p>
     <w:sectPr>
@@ -1085,6 +1449,119 @@
     </w:lvl>
   </w:abstractNum>
   <w:abstractNum w:abstractNumId="4" w15:restartNumberingAfterBreak="0">
+    <w:nsid w:val="26280001"/>
+    <w:multiLevelType w:val="hybridMultilevel"/>
+    <w:tmpl w:val="92D0DB52"/>
+    <w:lvl w:ilvl="0" w:tplc="04100001">
+      <w:start w:val="1"/>
+      <w:numFmt w:val="bullet"/>
+      <w:lvlText w:val=""/>
+      <w:lvlJc w:val="left"/>
+      <w:pPr>
+        <w:ind w:left="720" w:hanging="360"/>
+      </w:pPr>
+      <w:rPr>
+        <w:rFonts w:ascii="Symbol" w:hAnsi="Symbol" w:hint="default"/>
+      </w:rPr>
+    </w:lvl>
+    <w:lvl w:ilvl="1" w:tplc="04100003" w:tentative="1">
+      <w:start w:val="1"/>
+      <w:numFmt w:val="bullet"/>
+      <w:lvlText w:val="o"/>
+      <w:lvlJc w:val="left"/>
+      <w:pPr>
+        <w:ind w:left="1440" w:hanging="360"/>
+      </w:pPr>
+      <w:rPr>
+        <w:rFonts w:ascii="Courier New" w:hAnsi="Courier New" w:cs="Courier New" w:hint="default"/>
+      </w:rPr>
+    </w:lvl>
+    <w:lvl w:ilvl="2" w:tplc="04100005" w:tentative="1">
+      <w:start w:val="1"/>
+      <w:numFmt w:val="bullet"/>
+      <w:lvlText w:val=""/>
+      <w:lvlJc w:val="left"/>
+      <w:pPr>
+        <w:ind w:left="2160" w:hanging="360"/>
+      </w:pPr>
+      <w:rPr>
+        <w:rFonts w:ascii="Wingdings" w:hAnsi="Wingdings" w:hint="default"/>
+      </w:rPr>
+    </w:lvl>
+    <w:lvl w:ilvl="3" w:tplc="04100001" w:tentative="1">
+      <w:start w:val="1"/>
+      <w:numFmt w:val="bullet"/>
+      <w:lvlText w:val=""/>
+      <w:lvlJc w:val="left"/>
+      <w:pPr>
+        <w:ind w:left="2880" w:hanging="360"/>
+      </w:pPr>
+      <w:rPr>
+        <w:rFonts w:ascii="Symbol" w:hAnsi="Symbol" w:hint="default"/>
+      </w:rPr>
+    </w:lvl>
+    <w:lvl w:ilvl="4" w:tplc="04100003" w:tentative="1">
+      <w:start w:val="1"/>
+      <w:numFmt w:val="bullet"/>
+      <w:lvlText w:val="o"/>
+      <w:lvlJc w:val="left"/>
+      <w:pPr>
+        <w:ind w:left="3600" w:hanging="360"/>
+      </w:pPr>
+      <w:rPr>
+        <w:rFonts w:ascii="Courier New" w:hAnsi="Courier New" w:cs="Courier New" w:hint="default"/>
+      </w:rPr>
+    </w:lvl>
+    <w:lvl w:ilvl="5" w:tplc="04100005" w:tentative="1">
+      <w:start w:val="1"/>
+      <w:numFmt w:val="bullet"/>
+      <w:lvlText w:val=""/>
+      <w:lvlJc w:val="left"/>
+      <w:pPr>
+        <w:ind w:left="4320" w:hanging="360"/>
+      </w:pPr>
+      <w:rPr>
+        <w:rFonts w:ascii="Wingdings" w:hAnsi="Wingdings" w:hint="default"/>
+      </w:rPr>
+    </w:lvl>
+    <w:lvl w:ilvl="6" w:tplc="04100001" w:tentative="1">
+      <w:start w:val="1"/>
+      <w:numFmt w:val="bullet"/>
+      <w:lvlText w:val=""/>
+      <w:lvlJc w:val="left"/>
+      <w:pPr>
+        <w:ind w:left="5040" w:hanging="360"/>
+      </w:pPr>
+      <w:rPr>
+        <w:rFonts w:ascii="Symbol" w:hAnsi="Symbol" w:hint="default"/>
+      </w:rPr>
+    </w:lvl>
+    <w:lvl w:ilvl="7" w:tplc="04100003" w:tentative="1">
+      <w:start w:val="1"/>
+      <w:numFmt w:val="bullet"/>
+      <w:lvlText w:val="o"/>
+      <w:lvlJc w:val="left"/>
+      <w:pPr>
+        <w:ind w:left="5760" w:hanging="360"/>
+      </w:pPr>
+      <w:rPr>
+        <w:rFonts w:ascii="Courier New" w:hAnsi="Courier New" w:cs="Courier New" w:hint="default"/>
+      </w:rPr>
+    </w:lvl>
+    <w:lvl w:ilvl="8" w:tplc="04100005" w:tentative="1">
+      <w:start w:val="1"/>
+      <w:numFmt w:val="bullet"/>
+      <w:lvlText w:val=""/>
+      <w:lvlJc w:val="left"/>
+      <w:pPr>
+        <w:ind w:left="6480" w:hanging="360"/>
+      </w:pPr>
+      <w:rPr>
+        <w:rFonts w:ascii="Wingdings" w:hAnsi="Wingdings" w:hint="default"/>
+      </w:rPr>
+    </w:lvl>
+  </w:abstractNum>
+  <w:abstractNum w:abstractNumId="5" w15:restartNumberingAfterBreak="0">
     <w:nsid w:val="4DD07CA5"/>
     <w:multiLevelType w:val="hybridMultilevel"/>
     <w:tmpl w:val="26E0C6C2"/>
@@ -1170,7 +1647,7 @@
       </w:pPr>
     </w:lvl>
   </w:abstractNum>
-  <w:abstractNum w:abstractNumId="5" w15:restartNumberingAfterBreak="0">
+  <w:abstractNum w:abstractNumId="6" w15:restartNumberingAfterBreak="0">
     <w:nsid w:val="5C4D36FA"/>
     <w:multiLevelType w:val="hybridMultilevel"/>
     <w:tmpl w:val="E9A88FB2"/>
@@ -1282,7 +1759,7 @@
       </w:rPr>
     </w:lvl>
   </w:abstractNum>
-  <w:abstractNum w:abstractNumId="6" w15:restartNumberingAfterBreak="0">
+  <w:abstractNum w:abstractNumId="7" w15:restartNumberingAfterBreak="0">
     <w:nsid w:val="6385220A"/>
     <w:multiLevelType w:val="hybridMultilevel"/>
     <w:tmpl w:val="3252BE60"/>
@@ -1394,7 +1871,7 @@
       </w:rPr>
     </w:lvl>
   </w:abstractNum>
-  <w:abstractNum w:abstractNumId="7" w15:restartNumberingAfterBreak="0">
+  <w:abstractNum w:abstractNumId="8" w15:restartNumberingAfterBreak="0">
     <w:nsid w:val="66C72C12"/>
     <w:multiLevelType w:val="hybridMultilevel"/>
     <w:tmpl w:val="E2B6F6BA"/>
@@ -1506,7 +1983,7 @@
       </w:rPr>
     </w:lvl>
   </w:abstractNum>
-  <w:abstractNum w:abstractNumId="8" w15:restartNumberingAfterBreak="0">
+  <w:abstractNum w:abstractNumId="9" w15:restartNumberingAfterBreak="0">
     <w:nsid w:val="6BEA494D"/>
     <w:multiLevelType w:val="hybridMultilevel"/>
     <w:tmpl w:val="9EFE0F88"/>
@@ -1619,7 +2096,7 @@
     </w:lvl>
   </w:abstractNum>
   <w:num w:numId="1" w16cid:durableId="1908760840">
-    <w:abstractNumId w:val="5"/>
+    <w:abstractNumId w:val="6"/>
   </w:num>
   <w:num w:numId="2" w16cid:durableId="1412695558">
     <w:abstractNumId w:val="1"/>
@@ -1628,10 +2105,10 @@
     <w:abstractNumId w:val="3"/>
   </w:num>
   <w:num w:numId="4" w16cid:durableId="924606055">
-    <w:abstractNumId w:val="4"/>
+    <w:abstractNumId w:val="5"/>
   </w:num>
   <w:num w:numId="5" w16cid:durableId="1667125779">
-    <w:abstractNumId w:val="6"/>
+    <w:abstractNumId w:val="7"/>
   </w:num>
   <w:num w:numId="6" w16cid:durableId="156728582">
     <w:abstractNumId w:val="2"/>
@@ -1640,10 +2117,13 @@
     <w:abstractNumId w:val="0"/>
   </w:num>
   <w:num w:numId="8" w16cid:durableId="1535268308">
-    <w:abstractNumId w:val="7"/>
+    <w:abstractNumId w:val="8"/>
   </w:num>
   <w:num w:numId="9" w16cid:durableId="907110836">
-    <w:abstractNumId w:val="8"/>
+    <w:abstractNumId w:val="9"/>
+  </w:num>
+  <w:num w:numId="10" w16cid:durableId="1420057670">
+    <w:abstractNumId w:val="4"/>
   </w:num>
 </w:numbering>
 </file>

</xml_diff>

<commit_message>
Gameplay changes + Music + Better descriptions
</commit_message>
<xml_diff>
--- a/cat evo.docx
+++ b/cat evo.docx
@@ -525,11 +525,13 @@
           <w:numId w:val="7"/>
         </w:numPr>
         <w:rPr>
-          <w:lang w:val="en-US"/>
-        </w:rPr>
-      </w:pPr>
-      <w:r>
-        <w:rPr>
+          <w:strike/>
+          <w:lang w:val="en-US"/>
+        </w:rPr>
+      </w:pPr>
+      <w:r>
+        <w:rPr>
+          <w:strike/>
           <w:lang w:val="en-US"/>
         </w:rPr>
         <w:t xml:space="preserve">At max </w:t>
@@ -537,6 +539,7 @@
       <w:proofErr w:type="spellStart"/>
       <w:r>
         <w:rPr>
+          <w:strike/>
           <w:lang w:val="en-US"/>
         </w:rPr>
         <w:t>lvl</w:t>
@@ -544,6 +547,7 @@
       <w:proofErr w:type="spellEnd"/>
       <w:r>
         <w:rPr>
+          <w:strike/>
           <w:lang w:val="en-US"/>
         </w:rPr>
         <w:t xml:space="preserve"> delivery, auto open the boxes</w:t>
@@ -557,11 +561,13 @@
           <w:numId w:val="7"/>
         </w:numPr>
         <w:rPr>
-          <w:lang w:val="en-US"/>
-        </w:rPr>
-      </w:pPr>
-      <w:r>
-        <w:rPr>
+          <w:strike/>
+          <w:lang w:val="en-US"/>
+        </w:rPr>
+      </w:pPr>
+      <w:r>
+        <w:rPr>
+          <w:strike/>
           <w:lang w:val="en-US"/>
         </w:rPr>
         <w:t xml:space="preserve">Write </w:t>
@@ -569,6 +575,7 @@
       <w:proofErr w:type="spellStart"/>
       <w:r>
         <w:rPr>
+          <w:strike/>
           <w:lang w:val="en-US"/>
         </w:rPr>
         <w:t>lvl</w:t>
@@ -576,6 +583,7 @@
       <w:proofErr w:type="spellEnd"/>
       <w:r>
         <w:rPr>
+          <w:strike/>
           <w:lang w:val="en-US"/>
         </w:rPr>
         <w:t xml:space="preserve"> up rewards in the shops, cooldowns etc.</w:t>
@@ -765,14 +773,12 @@
         </w:numPr>
         <w:rPr>
           <w:strike/>
-          <w:color w:val="70AD47" w:themeColor="accent6"/>
-          <w:lang w:val="en-US"/>
-        </w:rPr>
-      </w:pPr>
-      <w:r>
-        <w:rPr>
-          <w:strike/>
-          <w:color w:val="70AD47" w:themeColor="accent6"/>
+          <w:lang w:val="en-US"/>
+        </w:rPr>
+      </w:pPr>
+      <w:r>
+        <w:rPr>
+          <w:strike/>
           <w:lang w:val="en-US"/>
         </w:rPr>
         <w:t xml:space="preserve">Store </w:t>
@@ -781,7 +787,6 @@
       <w:r>
         <w:rPr>
           <w:strike/>
-          <w:color w:val="70AD47" w:themeColor="accent6"/>
           <w:lang w:val="en-US"/>
         </w:rPr>
         <w:t>doesnt</w:t>
@@ -790,7 +795,6 @@
       <w:r>
         <w:rPr>
           <w:strike/>
-          <w:color w:val="70AD47" w:themeColor="accent6"/>
           <w:lang w:val="en-US"/>
         </w:rPr>
         <w:t xml:space="preserve"> update if </w:t>
@@ -799,7 +803,6 @@
       <w:r>
         <w:rPr>
           <w:strike/>
-          <w:color w:val="70AD47" w:themeColor="accent6"/>
           <w:lang w:val="en-US"/>
         </w:rPr>
         <w:t>im</w:t>
@@ -808,7 +811,6 @@
       <w:r>
         <w:rPr>
           <w:strike/>
-          <w:color w:val="70AD47" w:themeColor="accent6"/>
           <w:lang w:val="en-US"/>
         </w:rPr>
         <w:t xml:space="preserve"> in it, so</w:t>
@@ -816,7 +818,6 @@
       <w:r>
         <w:rPr>
           <w:strike/>
-          <w:color w:val="70AD47" w:themeColor="accent6"/>
           <w:lang w:val="en-US"/>
         </w:rPr>
         <w:t xml:space="preserve"> even</w:t>
@@ -824,7 +825,6 @@
       <w:r>
         <w:rPr>
           <w:strike/>
-          <w:color w:val="70AD47" w:themeColor="accent6"/>
           <w:lang w:val="en-US"/>
         </w:rPr>
         <w:t xml:space="preserve"> if </w:t>
@@ -833,7 +833,6 @@
       <w:r>
         <w:rPr>
           <w:strike/>
-          <w:color w:val="70AD47" w:themeColor="accent6"/>
           <w:lang w:val="en-US"/>
         </w:rPr>
         <w:t>i</w:t>
@@ -842,7 +841,6 @@
       <w:r>
         <w:rPr>
           <w:strike/>
-          <w:color w:val="70AD47" w:themeColor="accent6"/>
           <w:lang w:val="en-US"/>
         </w:rPr>
         <w:t xml:space="preserve"> have </w:t>
@@ -850,7 +848,6 @@
       <w:r>
         <w:rPr>
           <w:strike/>
-          <w:color w:val="70AD47" w:themeColor="accent6"/>
           <w:lang w:val="en-US"/>
         </w:rPr>
         <w:t xml:space="preserve">the </w:t>
@@ -858,7 +855,6 @@
       <w:r>
         <w:rPr>
           <w:strike/>
-          <w:color w:val="70AD47" w:themeColor="accent6"/>
           <w:lang w:val="en-US"/>
         </w:rPr>
         <w:t xml:space="preserve">money for an upgrade, it's not </w:t>
@@ -867,7 +863,6 @@
       <w:r>
         <w:rPr>
           <w:strike/>
-          <w:color w:val="70AD47" w:themeColor="accent6"/>
           <w:lang w:val="en-US"/>
         </w:rPr>
         <w:t>gonna</w:t>
@@ -876,7 +871,6 @@
       <w:r>
         <w:rPr>
           <w:strike/>
-          <w:color w:val="70AD47" w:themeColor="accent6"/>
           <w:lang w:val="en-US"/>
         </w:rPr>
         <w:t> be clickable</w:t>
@@ -891,14 +885,12 @@
         </w:numPr>
         <w:rPr>
           <w:strike/>
-          <w:color w:val="70AD47" w:themeColor="accent6"/>
-          <w:lang w:val="en-US"/>
-        </w:rPr>
-      </w:pPr>
-      <w:r>
-        <w:rPr>
-          <w:strike/>
-          <w:color w:val="70AD47" w:themeColor="accent6"/>
+          <w:lang w:val="en-US"/>
+        </w:rPr>
+      </w:pPr>
+      <w:r>
+        <w:rPr>
+          <w:strike/>
           <w:lang w:val="en-US"/>
         </w:rPr>
         <w:t>When I merge 2 cats the counter of c/s changes quickly for example if I have 2 cats that give 1c/s when I merge them the counter goes from 2c/s to 0c/s and then to 2.7c/s</w:t>
@@ -913,14 +905,12 @@
         </w:numPr>
         <w:rPr>
           <w:strike/>
-          <w:color w:val="70AD47" w:themeColor="accent6"/>
-          <w:lang w:val="en-US"/>
-        </w:rPr>
-      </w:pPr>
-      <w:r>
-        <w:rPr>
-          <w:strike/>
-          <w:color w:val="70AD47" w:themeColor="accent6"/>
+          <w:lang w:val="en-US"/>
+        </w:rPr>
+      </w:pPr>
+      <w:r>
+        <w:rPr>
+          <w:strike/>
           <w:lang w:val="en-US"/>
         </w:rPr>
         <w:t>When I use fish on a stage it shows on the top left corner of the next stage</w:t>
@@ -948,14 +938,12 @@
         </w:numPr>
         <w:rPr>
           <w:strike/>
-          <w:color w:val="70AD47" w:themeColor="accent6"/>
-          <w:lang w:val="en-US"/>
-        </w:rPr>
-      </w:pPr>
-      <w:r>
-        <w:rPr>
-          <w:strike/>
-          <w:color w:val="70AD47" w:themeColor="accent6"/>
+          <w:lang w:val="en-US"/>
+        </w:rPr>
+      </w:pPr>
+      <w:r>
+        <w:rPr>
+          <w:strike/>
           <w:lang w:val="en-US"/>
         </w:rPr>
         <w:t>Buff fish: spawn in the last stage unlocked</w:t>
@@ -970,17 +958,34 @@
         </w:numPr>
         <w:rPr>
           <w:strike/>
-          <w:color w:val="70AD47" w:themeColor="accent6"/>
-          <w:lang w:val="en-US"/>
-        </w:rPr>
-      </w:pPr>
-      <w:r>
-        <w:rPr>
-          <w:strike/>
-          <w:color w:val="70AD47" w:themeColor="accent6"/>
+          <w:lang w:val="en-US"/>
+        </w:rPr>
+      </w:pPr>
+      <w:r>
+        <w:rPr>
+          <w:strike/>
           <w:lang w:val="en-US"/>
         </w:rPr>
         <w:t>Implement saving</w:t>
+      </w:r>
+    </w:p>
+    <w:p>
+      <w:pPr>
+        <w:pStyle w:val="ListParagraph"/>
+        <w:numPr>
+          <w:ilvl w:val="0"/>
+          <w:numId w:val="7"/>
+        </w:numPr>
+        <w:rPr>
+          <w:strike/>
+          <w:lang w:val="en-US"/>
+        </w:rPr>
+      </w:pPr>
+      <w:r>
+        <w:rPr>
+          <w:lang w:val="en-US"/>
+        </w:rPr>
+        <w:t>Better descriptions</w:t>
       </w:r>
     </w:p>
     <w:p>

</xml_diff>

<commit_message>
CoinIcon + NewWhool + NewFatCat
</commit_message>
<xml_diff>
--- a/cat evo.docx
+++ b/cat evo.docx
@@ -67,23 +67,7 @@
           <w:strike/>
           <w:lang w:val="en-US"/>
         </w:rPr>
-        <w:t xml:space="preserve">an only buy cats that are 3 </w:t>
-      </w:r>
-      <w:proofErr w:type="gramStart"/>
-      <w:r>
-        <w:rPr>
-          <w:strike/>
-          <w:lang w:val="en-US"/>
-        </w:rPr>
-        <w:t>tier</w:t>
-      </w:r>
-      <w:proofErr w:type="gramEnd"/>
-      <w:r>
-        <w:rPr>
-          <w:strike/>
-          <w:lang w:val="en-US"/>
-        </w:rPr>
-        <w:t xml:space="preserve"> under the maximum tier that is unlocked</w:t>
+        <w:t>an only buy cats that are 3 tier under the maximum tier that is unlocked</w:t>
       </w:r>
     </w:p>
     <w:p>
@@ -615,33 +599,16 @@
           <w:numId w:val="7"/>
         </w:numPr>
         <w:rPr>
-          <w:lang w:val="en-US"/>
-        </w:rPr>
-      </w:pPr>
-      <w:r>
-        <w:rPr>
+          <w:strike/>
+          <w:lang w:val="en-US"/>
+        </w:rPr>
+      </w:pPr>
+      <w:r>
+        <w:rPr>
+          <w:strike/>
           <w:lang w:val="en-US"/>
         </w:rPr>
         <w:t>Add music</w:t>
-      </w:r>
-    </w:p>
-    <w:p>
-      <w:pPr>
-        <w:rPr>
-          <w:lang w:val="en-US"/>
-        </w:rPr>
-      </w:pPr>
-      <w:r>
-        <w:rPr>
-          <w:lang w:val="en-US"/>
-        </w:rPr>
-        <w:t>BUGS</w:t>
-      </w:r>
-      <w:r>
-        <w:rPr>
-          <w:lang w:val="en-US"/>
-        </w:rPr>
-        <w:t>:</w:t>
       </w:r>
     </w:p>
     <w:p>
@@ -658,70 +625,34 @@
       </w:pPr>
       <w:r>
         <w:rPr>
-          <w:strike/>
-          <w:lang w:val="en-US"/>
-        </w:rPr>
-        <w:t>Fix prices</w:t>
-      </w:r>
-      <w:r>
-        <w:rPr>
-          <w:strike/>
-          <w:lang w:val="en-US"/>
-        </w:rPr>
-        <w:t xml:space="preserve"> (changed formula from N*N/2 to </w:t>
-      </w:r>
-      <w:proofErr w:type="spellStart"/>
-      <w:r>
-        <w:rPr>
-          <w:strike/>
-          <w:lang w:val="en-US"/>
-        </w:rPr>
-        <w:t>catn</w:t>
-      </w:r>
-      <w:proofErr w:type="spellEnd"/>
-      <w:r>
-        <w:rPr>
-          <w:strike/>
-          <w:lang w:val="en-US"/>
-        </w:rPr>
-        <w:t>=cat(n-</w:t>
-      </w:r>
-      <w:proofErr w:type="gramStart"/>
-      <w:r>
-        <w:rPr>
-          <w:strike/>
-          <w:lang w:val="en-US"/>
-        </w:rPr>
-        <w:t>1)</w:t>
-      </w:r>
-      <w:r>
-        <w:rPr>
-          <w:strike/>
-          <w:lang w:val="en-US"/>
-        </w:rPr>
-        <w:t>*</w:t>
-      </w:r>
-      <w:proofErr w:type="gramEnd"/>
-      <w:r>
-        <w:rPr>
-          <w:strike/>
-          <w:lang w:val="en-US"/>
-        </w:rPr>
-        <w:t>2+</w:t>
-      </w:r>
-      <w:r>
-        <w:rPr>
-          <w:strike/>
-          <w:lang w:val="en-US"/>
-        </w:rPr>
-        <w:t>cat(n-1)</w:t>
-      </w:r>
-      <w:r>
-        <w:rPr>
-          <w:strike/>
-          <w:lang w:val="en-US"/>
-        </w:rPr>
-        <w:t>/1,5</w:t>
+          <w:lang w:val="en-US"/>
+        </w:rPr>
+        <w:t xml:space="preserve">Add </w:t>
+      </w:r>
+      <w:r>
+        <w:rPr>
+          <w:lang w:val="en-US"/>
+        </w:rPr>
+        <w:t>timer for fish spawn</w:t>
+      </w:r>
+    </w:p>
+    <w:p>
+      <w:pPr>
+        <w:rPr>
+          <w:lang w:val="en-US"/>
+        </w:rPr>
+      </w:pPr>
+      <w:r>
+        <w:rPr>
+          <w:lang w:val="en-US"/>
+        </w:rPr>
+        <w:t>BUGS</w:t>
+      </w:r>
+      <w:r>
+        <w:rPr>
+          <w:lang w:val="en-US"/>
+        </w:rPr>
+        <w:t>:</w:t>
       </w:r>
     </w:p>
     <w:p>
@@ -741,7 +672,51 @@
           <w:strike/>
           <w:lang w:val="en-US"/>
         </w:rPr>
-        <w:t>Implement decimals</w:t>
+        <w:t>Fix prices</w:t>
+      </w:r>
+      <w:r>
+        <w:rPr>
+          <w:strike/>
+          <w:lang w:val="en-US"/>
+        </w:rPr>
+        <w:t xml:space="preserve"> (changed formula from N*N/2 to </w:t>
+      </w:r>
+      <w:proofErr w:type="spellStart"/>
+      <w:r>
+        <w:rPr>
+          <w:strike/>
+          <w:lang w:val="en-US"/>
+        </w:rPr>
+        <w:t>catn</w:t>
+      </w:r>
+      <w:proofErr w:type="spellEnd"/>
+      <w:r>
+        <w:rPr>
+          <w:strike/>
+          <w:lang w:val="en-US"/>
+        </w:rPr>
+        <w:t>=cat(n-1)</w:t>
+      </w:r>
+      <w:r>
+        <w:rPr>
+          <w:strike/>
+          <w:lang w:val="en-US"/>
+        </w:rPr>
+        <w:t>*2+</w:t>
+      </w:r>
+      <w:r>
+        <w:rPr>
+          <w:strike/>
+          <w:lang w:val="en-US"/>
+        </w:rPr>
+        <w:t>cat(n-1)</w:t>
+      </w:r>
+      <w:r>
+        <w:rPr>
+          <w:strike/>
+          <w:lang w:val="en-US"/>
+        </w:rPr>
+        <w:t>/1,5</w:t>
       </w:r>
     </w:p>
     <w:p>
@@ -761,7 +736,7 @@
           <w:strike/>
           <w:lang w:val="en-US"/>
         </w:rPr>
-        <w:t>Fix fish</w:t>
+        <w:t>Implement decimals</w:t>
       </w:r>
     </w:p>
     <w:p>
@@ -781,99 +756,7 @@
           <w:strike/>
           <w:lang w:val="en-US"/>
         </w:rPr>
-        <w:t xml:space="preserve">Store </w:t>
-      </w:r>
-      <w:proofErr w:type="spellStart"/>
-      <w:r>
-        <w:rPr>
-          <w:strike/>
-          <w:lang w:val="en-US"/>
-        </w:rPr>
-        <w:t>doesnt</w:t>
-      </w:r>
-      <w:proofErr w:type="spellEnd"/>
-      <w:r>
-        <w:rPr>
-          <w:strike/>
-          <w:lang w:val="en-US"/>
-        </w:rPr>
-        <w:t xml:space="preserve"> update if </w:t>
-      </w:r>
-      <w:proofErr w:type="spellStart"/>
-      <w:r>
-        <w:rPr>
-          <w:strike/>
-          <w:lang w:val="en-US"/>
-        </w:rPr>
-        <w:t>im</w:t>
-      </w:r>
-      <w:proofErr w:type="spellEnd"/>
-      <w:r>
-        <w:rPr>
-          <w:strike/>
-          <w:lang w:val="en-US"/>
-        </w:rPr>
-        <w:t xml:space="preserve"> in it, so</w:t>
-      </w:r>
-      <w:r>
-        <w:rPr>
-          <w:strike/>
-          <w:lang w:val="en-US"/>
-        </w:rPr>
-        <w:t xml:space="preserve"> even</w:t>
-      </w:r>
-      <w:r>
-        <w:rPr>
-          <w:strike/>
-          <w:lang w:val="en-US"/>
-        </w:rPr>
-        <w:t xml:space="preserve"> if </w:t>
-      </w:r>
-      <w:proofErr w:type="spellStart"/>
-      <w:r>
-        <w:rPr>
-          <w:strike/>
-          <w:lang w:val="en-US"/>
-        </w:rPr>
-        <w:t>i</w:t>
-      </w:r>
-      <w:proofErr w:type="spellEnd"/>
-      <w:r>
-        <w:rPr>
-          <w:strike/>
-          <w:lang w:val="en-US"/>
-        </w:rPr>
-        <w:t xml:space="preserve"> have </w:t>
-      </w:r>
-      <w:r>
-        <w:rPr>
-          <w:strike/>
-          <w:lang w:val="en-US"/>
-        </w:rPr>
-        <w:t xml:space="preserve">the </w:t>
-      </w:r>
-      <w:r>
-        <w:rPr>
-          <w:strike/>
-          <w:lang w:val="en-US"/>
-        </w:rPr>
-        <w:t xml:space="preserve">money for an upgrade, it's not </w:t>
-      </w:r>
-      <w:proofErr w:type="spellStart"/>
-      <w:r>
-        <w:rPr>
-          <w:strike/>
-          <w:lang w:val="en-US"/>
-        </w:rPr>
-        <w:t>gonna</w:t>
-      </w:r>
-      <w:proofErr w:type="spellEnd"/>
-      <w:r>
-        <w:rPr>
-          <w:strike/>
-          <w:lang w:val="en-US"/>
-        </w:rPr>
-        <w:t> be clickable</w:t>
+        <w:t>Fix fish</w:t>
       </w:r>
     </w:p>
     <w:p>
@@ -893,7 +776,99 @@
           <w:strike/>
           <w:lang w:val="en-US"/>
         </w:rPr>
-        <w:t>When I merge 2 cats the counter of c/s changes quickly for example if I have 2 cats that give 1c/s when I merge them the counter goes from 2c/s to 0c/s and then to 2.7c/s</w:t>
+        <w:t xml:space="preserve">Store </w:t>
+      </w:r>
+      <w:proofErr w:type="spellStart"/>
+      <w:r>
+        <w:rPr>
+          <w:strike/>
+          <w:lang w:val="en-US"/>
+        </w:rPr>
+        <w:t>doesnt</w:t>
+      </w:r>
+      <w:proofErr w:type="spellEnd"/>
+      <w:r>
+        <w:rPr>
+          <w:strike/>
+          <w:lang w:val="en-US"/>
+        </w:rPr>
+        <w:t xml:space="preserve"> update if </w:t>
+      </w:r>
+      <w:proofErr w:type="spellStart"/>
+      <w:r>
+        <w:rPr>
+          <w:strike/>
+          <w:lang w:val="en-US"/>
+        </w:rPr>
+        <w:t>im</w:t>
+      </w:r>
+      <w:proofErr w:type="spellEnd"/>
+      <w:r>
+        <w:rPr>
+          <w:strike/>
+          <w:lang w:val="en-US"/>
+        </w:rPr>
+        <w:t xml:space="preserve"> in it, so</w:t>
+      </w:r>
+      <w:r>
+        <w:rPr>
+          <w:strike/>
+          <w:lang w:val="en-US"/>
+        </w:rPr>
+        <w:t xml:space="preserve"> even</w:t>
+      </w:r>
+      <w:r>
+        <w:rPr>
+          <w:strike/>
+          <w:lang w:val="en-US"/>
+        </w:rPr>
+        <w:t xml:space="preserve"> if </w:t>
+      </w:r>
+      <w:proofErr w:type="spellStart"/>
+      <w:r>
+        <w:rPr>
+          <w:strike/>
+          <w:lang w:val="en-US"/>
+        </w:rPr>
+        <w:t>i</w:t>
+      </w:r>
+      <w:proofErr w:type="spellEnd"/>
+      <w:r>
+        <w:rPr>
+          <w:strike/>
+          <w:lang w:val="en-US"/>
+        </w:rPr>
+        <w:t xml:space="preserve"> have </w:t>
+      </w:r>
+      <w:r>
+        <w:rPr>
+          <w:strike/>
+          <w:lang w:val="en-US"/>
+        </w:rPr>
+        <w:t xml:space="preserve">the </w:t>
+      </w:r>
+      <w:r>
+        <w:rPr>
+          <w:strike/>
+          <w:lang w:val="en-US"/>
+        </w:rPr>
+        <w:t xml:space="preserve">money for an upgrade, it's not </w:t>
+      </w:r>
+      <w:proofErr w:type="spellStart"/>
+      <w:r>
+        <w:rPr>
+          <w:strike/>
+          <w:lang w:val="en-US"/>
+        </w:rPr>
+        <w:t>gonna</w:t>
+      </w:r>
+      <w:proofErr w:type="spellEnd"/>
+      <w:r>
+        <w:rPr>
+          <w:strike/>
+          <w:lang w:val="en-US"/>
+        </w:rPr>
+        <w:t> be clickable</w:t>
       </w:r>
     </w:p>
     <w:p>
@@ -913,20 +888,7 @@
           <w:strike/>
           <w:lang w:val="en-US"/>
         </w:rPr>
-        <w:t>When I use fish on a stage it shows on the top left corner of the next stage</w:t>
-      </w:r>
-    </w:p>
-    <w:p>
-      <w:pPr>
-        <w:rPr>
-          <w:lang w:val="en-US"/>
-        </w:rPr>
-      </w:pPr>
-      <w:r>
-        <w:rPr>
-          <w:lang w:val="en-US"/>
-        </w:rPr>
-        <w:t>CHANGES:</w:t>
+        <w:t>When I merge 2 cats the counter of c/s changes quickly for example if I have 2 cats that give 1c/s when I merge them the counter goes from 2c/s to 0c/s and then to 2.7c/s</w:t>
       </w:r>
     </w:p>
     <w:p>
@@ -946,7 +908,20 @@
           <w:strike/>
           <w:lang w:val="en-US"/>
         </w:rPr>
-        <w:t>Buff fish: spawn in the last stage unlocked</w:t>
+        <w:t>When I use fish on a stage it shows on the top left corner of the next stage</w:t>
+      </w:r>
+    </w:p>
+    <w:p>
+      <w:pPr>
+        <w:rPr>
+          <w:lang w:val="en-US"/>
+        </w:rPr>
+      </w:pPr>
+      <w:r>
+        <w:rPr>
+          <w:lang w:val="en-US"/>
+        </w:rPr>
+        <w:t>CHANGES:</w:t>
       </w:r>
     </w:p>
     <w:p>
@@ -966,7 +941,7 @@
           <w:strike/>
           <w:lang w:val="en-US"/>
         </w:rPr>
-        <w:t>Implement saving</w:t>
+        <w:t>Buff fish: spawn in the last stage unlocked</w:t>
       </w:r>
     </w:p>
     <w:p>
@@ -983,9 +958,10 @@
       </w:pPr>
       <w:r>
         <w:rPr>
-          <w:lang w:val="en-US"/>
-        </w:rPr>
-        <w:t>Better descriptions</w:t>
+          <w:strike/>
+          <w:lang w:val="en-US"/>
+        </w:rPr>
+        <w:t>Implement saving</w:t>
       </w:r>
     </w:p>
     <w:p>
@@ -996,28 +972,85 @@
           <w:numId w:val="7"/>
         </w:numPr>
         <w:rPr>
-          <w:lang w:val="en-US"/>
-        </w:rPr>
-      </w:pPr>
-      <w:r>
-        <w:rPr>
+          <w:strike/>
+          <w:lang w:val="en-US"/>
+        </w:rPr>
+      </w:pPr>
+      <w:r>
+        <w:rPr>
+          <w:strike/>
           <w:lang w:val="en-US"/>
         </w:rPr>
         <w:lastRenderedPageBreak/>
+        <w:t>Better descriptions</w:t>
+      </w:r>
+    </w:p>
+    <w:p>
+      <w:pPr>
+        <w:pStyle w:val="ListParagraph"/>
+        <w:numPr>
+          <w:ilvl w:val="0"/>
+          <w:numId w:val="7"/>
+        </w:numPr>
+        <w:rPr>
+          <w:strike/>
+          <w:lang w:val="en-US"/>
+        </w:rPr>
+      </w:pPr>
+      <w:r>
+        <w:rPr>
+          <w:strike/>
+          <w:lang w:val="en-US"/>
+        </w:rPr>
         <w:t xml:space="preserve">Make better progression between stages, when merging the last cat of a stage instead of disappearing, it becomes big </w:t>
       </w:r>
       <w:r>
         <w:rPr>
+          <w:strike/>
           <w:lang w:val="en-US"/>
         </w:rPr>
         <w:t xml:space="preserve">and </w:t>
       </w:r>
       <w:r>
         <w:rPr>
+          <w:strike/>
           <w:lang w:val="en-US"/>
         </w:rPr>
         <w:t>only for the first time it shows the next stage</w:t>
       </w:r>
+    </w:p>
+    <w:p>
+      <w:pPr>
+        <w:pStyle w:val="ListParagraph"/>
+        <w:numPr>
+          <w:ilvl w:val="0"/>
+          <w:numId w:val="7"/>
+        </w:numPr>
+        <w:rPr>
+          <w:strike/>
+          <w:lang w:val="en-US"/>
+        </w:rPr>
+      </w:pPr>
+      <w:r>
+        <w:rPr>
+          <w:lang w:val="en-US"/>
+        </w:rPr>
+        <w:t xml:space="preserve">Add </w:t>
+      </w:r>
+      <w:r>
+        <w:rPr>
+          <w:lang w:val="en-US"/>
+        </w:rPr>
+        <w:t xml:space="preserve">different types of </w:t>
+      </w:r>
+      <w:proofErr w:type="spellStart"/>
+      <w:r>
+        <w:rPr>
+          <w:lang w:val="en-US"/>
+        </w:rPr>
+        <w:t>whool</w:t>
+      </w:r>
+      <w:proofErr w:type="spellEnd"/>
     </w:p>
     <w:sectPr>
       <w:pgSz w:w="11906" w:h="16838"/>

</xml_diff>